<commit_message>
adding image to report
</commit_message>
<xml_diff>
--- a/coursework2report.docx
+++ b/coursework2report.docx
@@ -10,6 +10,7 @@
           <w:docPartUnique/>
         </w:docPartObj>
       </w:sdtPr>
+      <w:sdtEndPr/>
       <w:sdtContent>
         <w:p>
           <w:r>
@@ -133,6 +134,7 @@
                                     <w:dataBinding w:prefixMappings="xmlns:ns0='http://purl.org/dc/elements/1.1/' xmlns:ns1='http://schemas.openxmlformats.org/package/2006/metadata/core-properties' " w:xpath="/ns1:coreProperties[1]/ns0:creator[1]" w:storeItemID="{6C3C8BC8-F283-45AE-878A-BAB7291924A1}"/>
                                     <w:text/>
                                   </w:sdtPr>
+                                  <w:sdtEndPr/>
                                   <w:sdtContent>
                                     <w:p>
                                       <w:pPr>
@@ -222,6 +224,7 @@
                                     <w:dataBinding w:prefixMappings="xmlns:ns0='http://purl.org/dc/elements/1.1/' xmlns:ns1='http://schemas.openxmlformats.org/package/2006/metadata/core-properties' " w:xpath="/ns1:coreProperties[1]/ns0:title[1]" w:storeItemID="{6C3C8BC8-F283-45AE-878A-BAB7291924A1}"/>
                                     <w:text/>
                                   </w:sdtPr>
+                                  <w:sdtEndPr/>
                                   <w:sdtContent>
                                     <w:p>
                                       <w:pPr>
@@ -955,13 +958,8 @@
           <w:numId w:val="1"/>
         </w:numPr>
       </w:pPr>
-      <w:proofErr w:type="spellStart"/>
-      <w:r>
-        <w:t>Github</w:t>
-      </w:r>
-      <w:proofErr w:type="spellEnd"/>
-      <w:r>
-        <w:t xml:space="preserve"> repository: </w:t>
+      <w:r>
+        <w:t xml:space="preserve">Github repository: </w:t>
       </w:r>
       <w:hyperlink r:id="rId8" w:history="1">
         <w:r>
@@ -971,8 +969,6 @@
           <w:t>https://github.com/jackPenman/coursework_2</w:t>
         </w:r>
       </w:hyperlink>
-      <w:bookmarkStart w:id="1" w:name="_GoBack"/>
-      <w:bookmarkEnd w:id="1"/>
     </w:p>
     <w:p>
       <w:r>
@@ -1009,42 +1005,26 @@
       <w:pPr>
         <w:pStyle w:val="Heading1"/>
       </w:pPr>
-      <w:bookmarkStart w:id="2" w:name="_Toc27085791"/>
+      <w:bookmarkStart w:id="1" w:name="_Toc27085791"/>
       <w:r>
         <w:t>S</w:t>
       </w:r>
       <w:r>
         <w:t>et up</w:t>
       </w:r>
-      <w:bookmarkEnd w:id="2"/>
+      <w:bookmarkEnd w:id="1"/>
       <w:r>
         <w:t xml:space="preserve"> </w:t>
       </w:r>
     </w:p>
     <w:p>
       <w:r>
-        <w:t xml:space="preserve">The build vm was set up through the azure interface. When it was deployed I Installed docker onto it and from there started both the Jenkins blue ocean container and the </w:t>
-      </w:r>
-      <w:proofErr w:type="spellStart"/>
-      <w:r>
-        <w:t>soanrQube</w:t>
-      </w:r>
-      <w:proofErr w:type="spellEnd"/>
-      <w:r>
-        <w:t xml:space="preserve"> container. Certain ports had to be opened by adding an inbound security rule to allow me to use the ssh command to access the vm and access the Jenkins and sonar interfaces. </w:t>
-      </w:r>
-    </w:p>
-    <w:p>
-      <w:r>
-        <w:t xml:space="preserve">I also forked the supplied repository through the </w:t>
-      </w:r>
-      <w:proofErr w:type="spellStart"/>
-      <w:r>
-        <w:t>github</w:t>
-      </w:r>
-      <w:proofErr w:type="spellEnd"/>
-      <w:r>
-        <w:t xml:space="preserve"> interface </w:t>
+        <w:t xml:space="preserve">The build vm was set up through the azure interface. When it was deployed I Installed docker onto it and from there started both the Jenkins blue ocean container and the soanrQube container. Certain ports had to be opened by adding an inbound security rule to allow me to use the ssh command to access the vm and access the Jenkins and sonar interfaces. </w:t>
+      </w:r>
+    </w:p>
+    <w:p>
+      <w:r>
+        <w:t xml:space="preserve">I also forked the supplied repository through the github interface </w:t>
       </w:r>
       <w:r>
         <w:t xml:space="preserve">and created a branch to work off of so that I could have one working master version of the code that I don’t break when I am working on the coursework. </w:t>
@@ -1103,34 +1083,16 @@
       <w:r>
         <w:t xml:space="preserve">Figure </w:t>
       </w:r>
-      <w:r>
-        <w:fldChar w:fldCharType="begin"/>
-      </w:r>
-      <w:r>
-        <w:instrText xml:space="preserve"> SEQ Figure \* ARABIC </w:instrText>
-      </w:r>
-      <w:r>
-        <w:fldChar w:fldCharType="separate"/>
-      </w:r>
-      <w:r>
-        <w:rPr>
-          <w:noProof/>
-        </w:rPr>
-        <w:t>1</w:t>
-      </w:r>
-      <w:r>
-        <w:fldChar w:fldCharType="end"/>
-      </w:r>
-      <w:r>
-        <w:t xml:space="preserve">Shows the forked </w:t>
-      </w:r>
-      <w:proofErr w:type="spellStart"/>
-      <w:r>
-        <w:t>github</w:t>
-      </w:r>
-      <w:proofErr w:type="spellEnd"/>
-      <w:r>
-        <w:t xml:space="preserve"> repository</w:t>
+      <w:fldSimple w:instr=" SEQ Figure \* ARABIC ">
+        <w:r>
+          <w:rPr>
+            <w:noProof/>
+          </w:rPr>
+          <w:t>1</w:t>
+        </w:r>
+      </w:fldSimple>
+      <w:r>
+        <w:t>Shows the forked github repository</w:t>
       </w:r>
     </w:p>
     <w:p>
@@ -1142,12 +1104,12 @@
       <w:pPr>
         <w:pStyle w:val="Heading1"/>
       </w:pPr>
-      <w:bookmarkStart w:id="3" w:name="_Toc27085792"/>
+      <w:bookmarkStart w:id="2" w:name="_Toc27085792"/>
       <w:r>
         <w:lastRenderedPageBreak/>
         <w:t>Jenkins set up</w:t>
       </w:r>
-      <w:bookmarkEnd w:id="3"/>
+      <w:bookmarkEnd w:id="2"/>
       <w:r>
         <w:t xml:space="preserve"> </w:t>
       </w:r>
@@ -1189,26 +1151,10 @@
         <w:t>this to work.</w:t>
       </w:r>
       <w:r>
-        <w:t xml:space="preserve"> I firstly set up a webhook between the </w:t>
-      </w:r>
-      <w:proofErr w:type="spellStart"/>
-      <w:r>
-        <w:t>git</w:t>
-      </w:r>
-      <w:proofErr w:type="spellEnd"/>
-      <w:r>
-        <w:t xml:space="preserve"> repository and the Jenkins server. This was done by setting up a </w:t>
-      </w:r>
-      <w:r>
-        <w:t xml:space="preserve">‘GitHub hook trigger for </w:t>
-      </w:r>
-      <w:proofErr w:type="spellStart"/>
-      <w:r>
-        <w:t>GITScm</w:t>
-      </w:r>
-      <w:proofErr w:type="spellEnd"/>
-      <w:r>
-        <w:t xml:space="preserve"> polling’</w:t>
+        <w:t xml:space="preserve"> I firstly set up a webhook between the git repository and the Jenkins server. This was done by setting up a </w:t>
+      </w:r>
+      <w:r>
+        <w:t>‘GitHub hook trigger for GITScm polling’</w:t>
       </w:r>
       <w:r>
         <w:t>. This simply sends a json data package to the Jenkins server on a push instructing it to run a build.</w:t>
@@ -1216,15 +1162,7 @@
     </w:p>
     <w:p>
       <w:r>
-        <w:t xml:space="preserve">In order to implement a </w:t>
-      </w:r>
-      <w:proofErr w:type="gramStart"/>
-      <w:r>
-        <w:t>Jenkins</w:t>
-      </w:r>
-      <w:proofErr w:type="gramEnd"/>
-      <w:r>
-        <w:t xml:space="preserve"> pipeline a Jenkins File was created and then pushed to the repository. I decided to write this in a declarative format as it is the most recent version which is the most user friendly. </w:t>
+        <w:t xml:space="preserve">In order to implement a Jenkins pipeline a Jenkins File was created and then pushed to the repository. I decided to write this in a declarative format as it is the most recent version which is the most user friendly. </w:t>
       </w:r>
       <w:r>
         <w:t xml:space="preserve">A declarative pipeline offers a way to define a Jenkins pipeline by declaring a hierarchy of steps which must be run one after the other in a build. </w:t>
@@ -1290,24 +1228,14 @@
       <w:r>
         <w:t xml:space="preserve">Figure </w:t>
       </w:r>
-      <w:r>
-        <w:fldChar w:fldCharType="begin"/>
-      </w:r>
-      <w:r>
-        <w:instrText xml:space="preserve"> SEQ Figure \* ARABIC </w:instrText>
-      </w:r>
-      <w:r>
-        <w:fldChar w:fldCharType="separate"/>
-      </w:r>
-      <w:r>
-        <w:rPr>
-          <w:noProof/>
-        </w:rPr>
-        <w:t>2</w:t>
-      </w:r>
-      <w:r>
-        <w:fldChar w:fldCharType="end"/>
-      </w:r>
+      <w:fldSimple w:instr=" SEQ Figure \* ARABIC ">
+        <w:r>
+          <w:rPr>
+            <w:noProof/>
+          </w:rPr>
+          <w:t>2</w:t>
+        </w:r>
+      </w:fldSimple>
       <w:r>
         <w:t xml:space="preserve"> </w:t>
       </w:r>
@@ -1374,24 +1302,14 @@
       <w:r>
         <w:t xml:space="preserve">Figure </w:t>
       </w:r>
-      <w:r>
-        <w:fldChar w:fldCharType="begin"/>
-      </w:r>
-      <w:r>
-        <w:instrText xml:space="preserve"> SEQ Figure \* ARABIC </w:instrText>
-      </w:r>
-      <w:r>
-        <w:fldChar w:fldCharType="separate"/>
-      </w:r>
-      <w:r>
-        <w:rPr>
-          <w:noProof/>
-        </w:rPr>
-        <w:t>3</w:t>
-      </w:r>
-      <w:r>
-        <w:fldChar w:fldCharType="end"/>
-      </w:r>
+      <w:fldSimple w:instr=" SEQ Figure \* ARABIC ">
+        <w:r>
+          <w:rPr>
+            <w:noProof/>
+          </w:rPr>
+          <w:t>3</w:t>
+        </w:r>
+      </w:fldSimple>
       <w:r>
         <w:t xml:space="preserve"> Shows all stages of the pipeline passing</w:t>
       </w:r>
@@ -1456,40 +1374,23 @@
       <w:r>
         <w:t xml:space="preserve">Figure </w:t>
       </w:r>
-      <w:r>
-        <w:fldChar w:fldCharType="begin"/>
-      </w:r>
-      <w:r>
-        <w:instrText xml:space="preserve"> SEQ Figure \* ARABIC </w:instrText>
-      </w:r>
-      <w:r>
-        <w:fldChar w:fldCharType="separate"/>
-      </w:r>
-      <w:r>
-        <w:rPr>
-          <w:noProof/>
-        </w:rPr>
-        <w:t>4</w:t>
-      </w:r>
-      <w:r>
-        <w:fldChar w:fldCharType="end"/>
-      </w:r>
-      <w:r>
-        <w:t xml:space="preserve"> Shows how the </w:t>
-      </w:r>
-      <w:proofErr w:type="spellStart"/>
-      <w:r>
-        <w:t>jenkin</w:t>
-      </w:r>
-      <w:proofErr w:type="spellEnd"/>
-      <w:r>
-        <w:t xml:space="preserve"> file is being pointed to in the </w:t>
-      </w:r>
-      <w:proofErr w:type="spellStart"/>
-      <w:r>
-        <w:t>jenkins</w:t>
-      </w:r>
-      <w:proofErr w:type="spellEnd"/>
+      <w:fldSimple w:instr=" SEQ Figure \* ARABIC ">
+        <w:r>
+          <w:rPr>
+            <w:noProof/>
+          </w:rPr>
+          <w:t>4</w:t>
+        </w:r>
+      </w:fldSimple>
+      <w:r>
+        <w:t xml:space="preserve"> Shows how the jenkins</w:t>
+      </w:r>
+      <w:r>
+        <w:t xml:space="preserve">file is being pointed to in the </w:t>
+      </w:r>
+      <w:r>
+        <w:t>Jenkins</w:t>
+      </w:r>
       <w:r>
         <w:t xml:space="preserve"> settings</w:t>
       </w:r>
@@ -1511,12 +1412,12 @@
       <w:pPr>
         <w:pStyle w:val="Heading1"/>
       </w:pPr>
-      <w:bookmarkStart w:id="4" w:name="_Toc27085793"/>
+      <w:bookmarkStart w:id="3" w:name="_Toc27085793"/>
       <w:r>
         <w:lastRenderedPageBreak/>
         <w:t>Testing</w:t>
       </w:r>
-      <w:bookmarkEnd w:id="4"/>
+      <w:bookmarkEnd w:id="3"/>
       <w:r>
         <w:t xml:space="preserve"> </w:t>
       </w:r>
@@ -1546,15 +1447,7 @@
         <w:t xml:space="preserve"> docker set up of it by </w:t>
       </w:r>
       <w:r>
-        <w:t xml:space="preserve">installing the needed plugins onto the container. After this I had to install the </w:t>
-      </w:r>
-      <w:proofErr w:type="spellStart"/>
-      <w:r>
-        <w:t>sonarScaner</w:t>
-      </w:r>
-      <w:proofErr w:type="spellEnd"/>
-      <w:r>
-        <w:t xml:space="preserve"> plugin onto the Jenkins application which would allow me to hook up Jenkins to sonar.</w:t>
+        <w:t>installing the needed plugins onto the container. After this I had to install the sonarScaner plugin onto the Jenkins application which would allow me to hook up Jenkins to sonar.</w:t>
       </w:r>
     </w:p>
     <w:p>
@@ -1642,24 +1535,14 @@
       <w:r>
         <w:t xml:space="preserve">Figure </w:t>
       </w:r>
-      <w:r>
-        <w:fldChar w:fldCharType="begin"/>
-      </w:r>
-      <w:r>
-        <w:instrText xml:space="preserve"> SEQ Figure \* ARABIC </w:instrText>
-      </w:r>
-      <w:r>
-        <w:fldChar w:fldCharType="separate"/>
-      </w:r>
-      <w:r>
-        <w:rPr>
-          <w:noProof/>
-        </w:rPr>
-        <w:t>5</w:t>
-      </w:r>
-      <w:r>
-        <w:fldChar w:fldCharType="end"/>
-      </w:r>
+      <w:fldSimple w:instr=" SEQ Figure \* ARABIC ">
+        <w:r>
+          <w:rPr>
+            <w:noProof/>
+          </w:rPr>
+          <w:t>5</w:t>
+        </w:r>
+      </w:fldSimple>
       <w:r>
         <w:t xml:space="preserve"> Shows the successful analysis of the code</w:t>
       </w:r>
@@ -1728,24 +1611,14 @@
       <w:r>
         <w:t xml:space="preserve">Figure </w:t>
       </w:r>
-      <w:r>
-        <w:fldChar w:fldCharType="begin"/>
-      </w:r>
-      <w:r>
-        <w:instrText xml:space="preserve"> SEQ Figure \* ARABIC </w:instrText>
-      </w:r>
-      <w:r>
-        <w:fldChar w:fldCharType="separate"/>
-      </w:r>
-      <w:r>
-        <w:rPr>
-          <w:noProof/>
-        </w:rPr>
-        <w:t>6</w:t>
-      </w:r>
-      <w:r>
-        <w:fldChar w:fldCharType="end"/>
-      </w:r>
+      <w:fldSimple w:instr=" SEQ Figure \* ARABIC ">
+        <w:r>
+          <w:rPr>
+            <w:noProof/>
+          </w:rPr>
+          <w:t>6</w:t>
+        </w:r>
+      </w:fldSimple>
       <w:r>
         <w:t xml:space="preserve"> Shows the sonar config</w:t>
       </w:r>
@@ -1819,24 +1692,14 @@
       <w:r>
         <w:t xml:space="preserve">Figure </w:t>
       </w:r>
-      <w:r>
-        <w:fldChar w:fldCharType="begin"/>
-      </w:r>
-      <w:r>
-        <w:instrText xml:space="preserve"> SEQ Figure \* ARABIC </w:instrText>
-      </w:r>
-      <w:r>
-        <w:fldChar w:fldCharType="separate"/>
-      </w:r>
-      <w:r>
-        <w:rPr>
-          <w:noProof/>
-        </w:rPr>
-        <w:t>7</w:t>
-      </w:r>
-      <w:r>
-        <w:fldChar w:fldCharType="end"/>
-      </w:r>
+      <w:fldSimple w:instr=" SEQ Figure \* ARABIC ">
+        <w:r>
+          <w:rPr>
+            <w:noProof/>
+          </w:rPr>
+          <w:t>7</w:t>
+        </w:r>
+      </w:fldSimple>
       <w:r>
         <w:t xml:space="preserve"> Shows the sonar plugin set up</w:t>
       </w:r>
@@ -1874,11 +1737,11 @@
       <w:pPr>
         <w:pStyle w:val="Heading1"/>
       </w:pPr>
-      <w:bookmarkStart w:id="5" w:name="_Toc27085794"/>
+      <w:bookmarkStart w:id="4" w:name="_Toc27085794"/>
       <w:r>
         <w:t>Docker &amp; Docker hub</w:t>
       </w:r>
-      <w:bookmarkEnd w:id="5"/>
+      <w:bookmarkEnd w:id="4"/>
     </w:p>
     <w:p>
       <w:r>
@@ -1893,15 +1756,7 @@
         <w:t xml:space="preserve"> cloud based</w:t>
       </w:r>
       <w:r>
-        <w:t xml:space="preserve"> repository much like </w:t>
-      </w:r>
-      <w:proofErr w:type="spellStart"/>
-      <w:r>
-        <w:t>Github</w:t>
-      </w:r>
-      <w:proofErr w:type="spellEnd"/>
-      <w:r>
-        <w:t xml:space="preserve"> that allows users to store and copy docker images instead of code</w:t>
+        <w:t xml:space="preserve"> repository much like Github that allows users to store and copy docker images instead of code</w:t>
       </w:r>
       <w:r>
         <w:t xml:space="preserve">. This allows for the easy distribution of container images allowing for the easy </w:t>
@@ -1913,13 +1768,7 @@
         <w:t xml:space="preserve"> of</w:t>
       </w:r>
       <w:r>
-        <w:t xml:space="preserve"> stable docker containers for a user who pulls them. Dockerhub </w:t>
-      </w:r>
-      <w:r>
-        <w:t xml:space="preserve">integration </w:t>
-      </w:r>
-      <w:r>
-        <w:t xml:space="preserve">can also be an important step in a continuous integration pipeline as It can be used as a place for a fully tested and built container to be stored so that it can be deployed into a run time environment by a tool such as Jenkins. </w:t>
+        <w:t xml:space="preserve"> stable docker containers for a user who pulls them. Dockerhub integration can also be an important step in a continuous integration pipeline as It can be used as a place for a fully tested and built container to be stored so that it can be deployed into a run time environment by a tool such as Jenkins. </w:t>
       </w:r>
     </w:p>
     <w:p>
@@ -2019,24 +1868,14 @@
       <w:r>
         <w:t xml:space="preserve">Figure </w:t>
       </w:r>
-      <w:r>
-        <w:fldChar w:fldCharType="begin"/>
-      </w:r>
-      <w:r>
-        <w:instrText xml:space="preserve"> SEQ Figure \* ARABIC </w:instrText>
-      </w:r>
-      <w:r>
-        <w:fldChar w:fldCharType="separate"/>
-      </w:r>
-      <w:r>
-        <w:rPr>
-          <w:noProof/>
-        </w:rPr>
-        <w:t>8</w:t>
-      </w:r>
-      <w:r>
-        <w:fldChar w:fldCharType="end"/>
-      </w:r>
+      <w:fldSimple w:instr=" SEQ Figure \* ARABIC ">
+        <w:r>
+          <w:rPr>
+            <w:noProof/>
+          </w:rPr>
+          <w:t>8</w:t>
+        </w:r>
+      </w:fldSimple>
       <w:r>
         <w:t xml:space="preserve"> Jenkins file showing build and deploy stages needed for dockerhub </w:t>
       </w:r>
@@ -2103,24 +1942,14 @@
       <w:r>
         <w:t xml:space="preserve">Figure </w:t>
       </w:r>
-      <w:r>
-        <w:fldChar w:fldCharType="begin"/>
-      </w:r>
-      <w:r>
-        <w:instrText xml:space="preserve"> SEQ Figure \* ARABIC </w:instrText>
-      </w:r>
-      <w:r>
-        <w:fldChar w:fldCharType="separate"/>
-      </w:r>
-      <w:r>
-        <w:rPr>
-          <w:noProof/>
-        </w:rPr>
-        <w:t>9</w:t>
-      </w:r>
-      <w:r>
-        <w:fldChar w:fldCharType="end"/>
-      </w:r>
+      <w:fldSimple w:instr=" SEQ Figure \* ARABIC ">
+        <w:r>
+          <w:rPr>
+            <w:noProof/>
+          </w:rPr>
+          <w:t>9</w:t>
+        </w:r>
+      </w:fldSimple>
       <w:r>
         <w:t xml:space="preserve"> Shows dockerhub with a copy of the coursework 2 docker image</w:t>
       </w:r>
@@ -2150,7 +1979,7 @@
       <w:pPr>
         <w:pStyle w:val="Heading1"/>
       </w:pPr>
-      <w:bookmarkStart w:id="6" w:name="_Toc27085795"/>
+      <w:bookmarkStart w:id="5" w:name="_Toc27085795"/>
       <w:r>
         <w:lastRenderedPageBreak/>
         <w:t>Production VM setup</w:t>
@@ -2161,7 +1990,7 @@
       <w:r>
         <w:t>nsible</w:t>
       </w:r>
-      <w:bookmarkEnd w:id="6"/>
+      <w:bookmarkEnd w:id="5"/>
       <w:r>
         <w:t xml:space="preserve"> </w:t>
       </w:r>
@@ -2216,13 +2045,8 @@
         <w:t xml:space="preserve">created </w:t>
       </w:r>
       <w:r>
-        <w:t xml:space="preserve">the playbook </w:t>
-      </w:r>
-      <w:proofErr w:type="spellStart"/>
-      <w:r>
-        <w:t>vm_create.yml</w:t>
-      </w:r>
-      <w:proofErr w:type="spellEnd"/>
+        <w:t>the playbook vm_create.yml</w:t>
+      </w:r>
       <w:r>
         <w:t>.</w:t>
       </w:r>
@@ -2244,15 +2068,7 @@
     </w:p>
     <w:p>
       <w:r>
-        <w:t xml:space="preserve">After this </w:t>
-      </w:r>
-      <w:proofErr w:type="spellStart"/>
-      <w:r>
-        <w:t>vm_config.yml</w:t>
-      </w:r>
-      <w:proofErr w:type="spellEnd"/>
-      <w:r>
-        <w:t xml:space="preserve"> was made, which takes two bash scripts that I created that install node and k8s respectively and passes them into the new vm via ssh so that they can be ran to configure the vm. </w:t>
+        <w:t xml:space="preserve">After this vm_config.yml was made, which takes two bash scripts that I created that install node and k8s respectively and passes them into the new vm via ssh so that they can be ran to configure the vm. </w:t>
       </w:r>
     </w:p>
     <w:p/>
@@ -2315,24 +2131,14 @@
       <w:r>
         <w:t xml:space="preserve">Figure </w:t>
       </w:r>
-      <w:r>
-        <w:fldChar w:fldCharType="begin"/>
-      </w:r>
-      <w:r>
-        <w:instrText xml:space="preserve"> SEQ Figure \* ARABIC </w:instrText>
-      </w:r>
-      <w:r>
-        <w:fldChar w:fldCharType="separate"/>
-      </w:r>
-      <w:r>
-        <w:rPr>
-          <w:noProof/>
-        </w:rPr>
-        <w:t>10</w:t>
-      </w:r>
-      <w:r>
-        <w:fldChar w:fldCharType="end"/>
-      </w:r>
+      <w:fldSimple w:instr=" SEQ Figure \* ARABIC ">
+        <w:r>
+          <w:rPr>
+            <w:noProof/>
+          </w:rPr>
+          <w:t>10</w:t>
+        </w:r>
+      </w:fldSimple>
       <w:r>
         <w:t xml:space="preserve"> This shows the Ansible playbook successfully deploying the VM automatically</w:t>
       </w:r>
@@ -2397,35 +2203,91 @@
       <w:r>
         <w:t xml:space="preserve">Figure </w:t>
       </w:r>
-      <w:r>
-        <w:fldChar w:fldCharType="begin"/>
-      </w:r>
-      <w:r>
-        <w:instrText xml:space="preserve"> SEQ Figure \* ARABIC </w:instrText>
-      </w:r>
-      <w:r>
-        <w:fldChar w:fldCharType="separate"/>
-      </w:r>
+      <w:fldSimple w:instr=" SEQ Figure \* ARABIC ">
+        <w:r>
+          <w:rPr>
+            <w:noProof/>
+          </w:rPr>
+          <w:t>11</w:t>
+        </w:r>
+      </w:fldSimple>
+      <w:r>
+        <w:t xml:space="preserve"> Shows the successful automated set up of the VM</w:t>
+      </w:r>
+    </w:p>
+    <w:p>
+      <w:pPr>
+        <w:keepNext/>
+      </w:pPr>
       <w:r>
         <w:rPr>
           <w:noProof/>
+          <w:lang w:val="en-GB" w:eastAsia="en-GB"/>
         </w:rPr>
-        <w:t>11</w:t>
-      </w:r>
-      <w:r>
-        <w:fldChar w:fldCharType="end"/>
-      </w:r>
-      <w:r>
-        <w:t xml:space="preserve"> Shows the successful automated set up of the VM</w:t>
+        <w:drawing>
+          <wp:inline distT="0" distB="0" distL="0" distR="0" wp14:anchorId="6C2525A4" wp14:editId="3DD271ED">
+            <wp:extent cx="5943600" cy="837565"/>
+            <wp:effectExtent l="0" t="0" r="0" b="635"/>
+            <wp:docPr id="5" name="Picture 5"/>
+            <wp:cNvGraphicFramePr>
+              <a:graphicFrameLocks xmlns:a="http://schemas.openxmlformats.org/drawingml/2006/main" noChangeAspect="1"/>
+            </wp:cNvGraphicFramePr>
+            <a:graphic xmlns:a="http://schemas.openxmlformats.org/drawingml/2006/main">
+              <a:graphicData uri="http://schemas.openxmlformats.org/drawingml/2006/picture">
+                <pic:pic xmlns:pic="http://schemas.openxmlformats.org/drawingml/2006/picture">
+                  <pic:nvPicPr>
+                    <pic:cNvPr id="1" name=""/>
+                    <pic:cNvPicPr/>
+                  </pic:nvPicPr>
+                  <pic:blipFill>
+                    <a:blip r:embed="rId21"/>
+                    <a:stretch>
+                      <a:fillRect/>
+                    </a:stretch>
+                  </pic:blipFill>
+                  <pic:spPr>
+                    <a:xfrm>
+                      <a:off x="0" y="0"/>
+                      <a:ext cx="5943600" cy="837565"/>
+                    </a:xfrm>
+                    <a:prstGeom prst="rect">
+                      <a:avLst/>
+                    </a:prstGeom>
+                  </pic:spPr>
+                </pic:pic>
+              </a:graphicData>
+            </a:graphic>
+          </wp:inline>
+        </w:drawing>
+      </w:r>
+    </w:p>
+    <w:p>
+      <w:pPr>
+        <w:pStyle w:val="Caption"/>
+      </w:pPr>
+      <w:r>
+        <w:t xml:space="preserve">Figure </w:t>
+      </w:r>
+      <w:fldSimple w:instr=" SEQ Figure \* ARABIC ">
+        <w:r>
+          <w:rPr>
+            <w:noProof/>
+          </w:rPr>
+          <w:t>12</w:t>
+        </w:r>
+      </w:fldSimple>
+      <w:r>
+        <w:t xml:space="preserve"> Shows the new VM on azure</w:t>
       </w:r>
     </w:p>
     <w:p>
       <w:pPr>
         <w:rPr>
-          <w:rFonts w:asciiTheme="majorHAnsi" w:eastAsiaTheme="majorEastAsia" w:hAnsiTheme="majorHAnsi" w:cstheme="majorBidi"/>
-          <w:color w:val="2F5496" w:themeColor="accent1" w:themeShade="BF"/>
-          <w:sz w:val="32"/>
-          <w:szCs w:val="32"/>
+          <w:i/>
+          <w:iCs/>
+          <w:color w:val="44546A" w:themeColor="text2"/>
+          <w:sz w:val="18"/>
+          <w:szCs w:val="18"/>
         </w:rPr>
       </w:pPr>
       <w:r>
@@ -2436,12 +2298,14 @@
       <w:pPr>
         <w:pStyle w:val="Heading1"/>
       </w:pPr>
-      <w:bookmarkStart w:id="7" w:name="_Toc27085796"/>
+      <w:bookmarkStart w:id="6" w:name="_Toc27085796"/>
+      <w:bookmarkStart w:id="7" w:name="_GoBack"/>
+      <w:bookmarkEnd w:id="7"/>
       <w:r>
         <w:lastRenderedPageBreak/>
         <w:t>Kuberneties</w:t>
       </w:r>
-      <w:bookmarkEnd w:id="7"/>
+      <w:bookmarkEnd w:id="6"/>
       <w:r>
         <w:t xml:space="preserve"> </w:t>
       </w:r>
@@ -2457,15 +2321,7 @@
         <w:t xml:space="preserve"> on Kuberneties, the process of taking the supplied repository and deploying it to each node is automatically managed by </w:t>
       </w:r>
       <w:r>
-        <w:t xml:space="preserve">Kuberneties, because of this if a node were to fail during a deployment or during run time it can be automatically be brought back up. During a deployment of a container a “pod” is created within a node. A pod can contain one or more containers and is used to group these containers together if they share common attributes such as an </w:t>
-      </w:r>
-      <w:proofErr w:type="spellStart"/>
-      <w:r>
-        <w:t>ip</w:t>
-      </w:r>
-      <w:proofErr w:type="spellEnd"/>
-      <w:r>
-        <w:t xml:space="preserve"> address for example. If a node goes down with a pod running on it, this pod is then relaunched on different node. </w:t>
+        <w:t xml:space="preserve">Kuberneties, because of this if a node were to fail during a deployment or during run time it can be automatically be brought back up. During a deployment of a container a “pod” is created within a node. A pod can contain one or more containers and is used to group these containers together if they share common attributes such as an ip address for example. If a node goes down with a pod running on it, this pod is then relaunched on different node. </w:t>
       </w:r>
     </w:p>
     <w:p>
@@ -2512,7 +2368,7 @@
                     <pic:cNvPicPr/>
                   </pic:nvPicPr>
                   <pic:blipFill>
-                    <a:blip r:embed="rId21">
+                    <a:blip r:embed="rId22">
                       <a:extLst>
                         <a:ext uri="{28A0092B-C50C-407E-A947-70E740481C1C}">
                           <a14:useLocalDpi xmlns:a14="http://schemas.microsoft.com/office/drawing/2010/main" val="0"/>
@@ -2546,24 +2402,14 @@
       <w:r>
         <w:t xml:space="preserve">Figure </w:t>
       </w:r>
-      <w:r>
-        <w:fldChar w:fldCharType="begin"/>
-      </w:r>
-      <w:r>
-        <w:instrText xml:space="preserve"> SEQ Figure \* ARABIC </w:instrText>
-      </w:r>
-      <w:r>
-        <w:fldChar w:fldCharType="separate"/>
-      </w:r>
-      <w:r>
-        <w:rPr>
-          <w:noProof/>
-        </w:rPr>
-        <w:t>12</w:t>
-      </w:r>
-      <w:r>
-        <w:fldChar w:fldCharType="end"/>
-      </w:r>
+      <w:fldSimple w:instr=" SEQ Figure \* ARABIC ">
+        <w:r>
+          <w:rPr>
+            <w:noProof/>
+          </w:rPr>
+          <w:t>13</w:t>
+        </w:r>
+      </w:fldSimple>
       <w:r>
         <w:t>Shows the install of these tools</w:t>
       </w:r>
@@ -2593,7 +2439,7 @@
                     <pic:cNvPicPr/>
                   </pic:nvPicPr>
                   <pic:blipFill>
-                    <a:blip r:embed="rId22">
+                    <a:blip r:embed="rId23">
                       <a:extLst>
                         <a:ext uri="{28A0092B-C50C-407E-A947-70E740481C1C}">
                           <a14:useLocalDpi xmlns:a14="http://schemas.microsoft.com/office/drawing/2010/main" val="0"/>
@@ -2627,24 +2473,14 @@
       <w:r>
         <w:t xml:space="preserve">Figure </w:t>
       </w:r>
-      <w:r>
-        <w:fldChar w:fldCharType="begin"/>
-      </w:r>
-      <w:r>
-        <w:instrText xml:space="preserve"> SEQ Figure \* ARABIC </w:instrText>
-      </w:r>
-      <w:r>
-        <w:fldChar w:fldCharType="separate"/>
-      </w:r>
-      <w:r>
-        <w:rPr>
-          <w:noProof/>
-        </w:rPr>
-        <w:t>13</w:t>
-      </w:r>
-      <w:r>
-        <w:fldChar w:fldCharType="end"/>
-      </w:r>
+      <w:fldSimple w:instr=" SEQ Figure \* ARABIC ">
+        <w:r>
+          <w:rPr>
+            <w:noProof/>
+          </w:rPr>
+          <w:t>14</w:t>
+        </w:r>
+      </w:fldSimple>
       <w:r>
         <w:t xml:space="preserve"> Shows Kuberneties started and running on this VM</w:t>
       </w:r>
@@ -2680,7 +2516,7 @@
                     <pic:cNvPicPr/>
                   </pic:nvPicPr>
                   <pic:blipFill>
-                    <a:blip r:embed="rId23">
+                    <a:blip r:embed="rId24">
                       <a:extLst>
                         <a:ext uri="{28A0092B-C50C-407E-A947-70E740481C1C}">
                           <a14:useLocalDpi xmlns:a14="http://schemas.microsoft.com/office/drawing/2010/main" val="0"/>
@@ -2714,24 +2550,14 @@
       <w:r>
         <w:t xml:space="preserve">Figure </w:t>
       </w:r>
-      <w:r>
-        <w:fldChar w:fldCharType="begin"/>
-      </w:r>
-      <w:r>
-        <w:instrText xml:space="preserve"> SEQ Figure \* ARABIC </w:instrText>
-      </w:r>
-      <w:r>
-        <w:fldChar w:fldCharType="separate"/>
-      </w:r>
-      <w:r>
-        <w:rPr>
-          <w:noProof/>
-        </w:rPr>
-        <w:t>14</w:t>
-      </w:r>
-      <w:r>
-        <w:fldChar w:fldCharType="end"/>
-      </w:r>
+      <w:fldSimple w:instr=" SEQ Figure \* ARABIC ">
+        <w:r>
+          <w:rPr>
+            <w:noProof/>
+          </w:rPr>
+          <w:t>15</w:t>
+        </w:r>
+      </w:fldSimple>
       <w:r>
         <w:t xml:space="preserve"> Shows the created deployment</w:t>
       </w:r>
@@ -2766,7 +2592,7 @@
                     <pic:cNvPicPr/>
                   </pic:nvPicPr>
                   <pic:blipFill>
-                    <a:blip r:embed="rId24">
+                    <a:blip r:embed="rId25">
                       <a:extLst>
                         <a:ext uri="{28A0092B-C50C-407E-A947-70E740481C1C}">
                           <a14:useLocalDpi xmlns:a14="http://schemas.microsoft.com/office/drawing/2010/main" val="0"/>
@@ -2800,24 +2626,14 @@
       <w:r>
         <w:t xml:space="preserve">Figure </w:t>
       </w:r>
-      <w:r>
-        <w:fldChar w:fldCharType="begin"/>
-      </w:r>
-      <w:r>
-        <w:instrText xml:space="preserve"> SEQ Figure \* ARABIC </w:instrText>
-      </w:r>
-      <w:r>
-        <w:fldChar w:fldCharType="separate"/>
-      </w:r>
-      <w:r>
-        <w:rPr>
-          <w:noProof/>
-        </w:rPr>
-        <w:t>15</w:t>
-      </w:r>
-      <w:r>
-        <w:fldChar w:fldCharType="end"/>
-      </w:r>
+      <w:fldSimple w:instr=" SEQ Figure \* ARABIC ">
+        <w:r>
+          <w:rPr>
+            <w:noProof/>
+          </w:rPr>
+          <w:t>16</w:t>
+        </w:r>
+      </w:fldSimple>
       <w:r>
         <w:t xml:space="preserve"> Shows the running service</w:t>
       </w:r>
@@ -2852,7 +2668,7 @@
                     <pic:cNvPicPr/>
                   </pic:nvPicPr>
                   <pic:blipFill>
-                    <a:blip r:embed="rId25">
+                    <a:blip r:embed="rId26">
                       <a:extLst>
                         <a:ext uri="{28A0092B-C50C-407E-A947-70E740481C1C}">
                           <a14:useLocalDpi xmlns:a14="http://schemas.microsoft.com/office/drawing/2010/main" val="0"/>
@@ -2886,47 +2702,21 @@
       <w:r>
         <w:t xml:space="preserve">Figure </w:t>
       </w:r>
-      <w:r>
-        <w:fldChar w:fldCharType="begin"/>
-      </w:r>
-      <w:r>
-        <w:instrText xml:space="preserve"> SEQ Figure \* ARABIC </w:instrText>
-      </w:r>
-      <w:r>
-        <w:fldChar w:fldCharType="separate"/>
-      </w:r>
-      <w:r>
-        <w:rPr>
-          <w:noProof/>
-        </w:rPr>
-        <w:t>16</w:t>
-      </w:r>
-      <w:r>
-        <w:fldChar w:fldCharType="end"/>
-      </w:r>
+      <w:fldSimple w:instr=" SEQ Figure \* ARABIC ">
+        <w:r>
+          <w:rPr>
+            <w:noProof/>
+          </w:rPr>
+          <w:t>17</w:t>
+        </w:r>
+      </w:fldSimple>
       <w:r>
         <w:t xml:space="preserve"> Shows the scaled application</w:t>
       </w:r>
     </w:p>
     <w:p>
       <w:r>
-        <w:t xml:space="preserve">In order to implement the rolling update for the pipeline I had to enter the bash console for the Jenkins container, from here I generated an ssh key ad added this to the </w:t>
-      </w:r>
-      <w:proofErr w:type="spellStart"/>
-      <w:r>
-        <w:t>authorized_keys</w:t>
-      </w:r>
-      <w:proofErr w:type="spellEnd"/>
-      <w:r>
-        <w:t xml:space="preserve"> file in the Kuberneties vm, allowing me to ssh into the Kuberneties vm from the Jenkins container. Using this the final stage of the Jenkins file simply uses an </w:t>
-      </w:r>
-      <w:proofErr w:type="spellStart"/>
-      <w:r>
-        <w:t>sh</w:t>
-      </w:r>
-      <w:proofErr w:type="spellEnd"/>
-      <w:r>
-        <w:t xml:space="preserve"> command to input the update command. </w:t>
+        <w:t xml:space="preserve">In order to implement the rolling update for the pipeline I had to enter the bash console for the Jenkins container, from here I generated an ssh key ad added this to the authorized_keys file in the Kuberneties vm, allowing me to ssh into the Kuberneties vm from the Jenkins container. Using this the final stage of the Jenkins file simply uses an sh command to input the update command. </w:t>
       </w:r>
     </w:p>
     <w:p>
@@ -2954,7 +2744,7 @@
                     <pic:cNvPicPr/>
                   </pic:nvPicPr>
                   <pic:blipFill>
-                    <a:blip r:embed="rId26">
+                    <a:blip r:embed="rId27">
                       <a:extLst>
                         <a:ext uri="{28A0092B-C50C-407E-A947-70E740481C1C}">
                           <a14:useLocalDpi xmlns:a14="http://schemas.microsoft.com/office/drawing/2010/main" val="0"/>
@@ -2988,24 +2778,14 @@
       <w:r>
         <w:t xml:space="preserve">Figure </w:t>
       </w:r>
-      <w:r>
-        <w:fldChar w:fldCharType="begin"/>
-      </w:r>
-      <w:r>
-        <w:instrText xml:space="preserve"> SEQ Figure \* ARABIC </w:instrText>
-      </w:r>
-      <w:r>
-        <w:fldChar w:fldCharType="separate"/>
-      </w:r>
-      <w:r>
-        <w:rPr>
-          <w:noProof/>
-        </w:rPr>
-        <w:t>17</w:t>
-      </w:r>
-      <w:r>
-        <w:fldChar w:fldCharType="end"/>
-      </w:r>
+      <w:fldSimple w:instr=" SEQ Figure \* ARABIC ">
+        <w:r>
+          <w:rPr>
+            <w:noProof/>
+          </w:rPr>
+          <w:t>18</w:t>
+        </w:r>
+      </w:fldSimple>
       <w:r>
         <w:t xml:space="preserve"> Shows the application getting successfully updated</w:t>
       </w:r>
@@ -3016,8 +2796,8 @@
       </w:r>
     </w:p>
     <w:sectPr>
-      <w:headerReference w:type="default" r:id="rId27"/>
-      <w:footerReference w:type="default" r:id="rId28"/>
+      <w:headerReference w:type="default" r:id="rId28"/>
+      <w:footerReference w:type="default" r:id="rId29"/>
       <w:pgSz w:w="12240" w:h="15840"/>
       <w:pgMar w:top="1440" w:right="1440" w:bottom="1440" w:left="1440" w:header="720" w:footer="720" w:gutter="0"/>
       <w:pgNumType w:start="0"/>
@@ -3097,7 +2877,7 @@
             <w:bCs/>
             <w:noProof/>
           </w:rPr>
-          <w:t>14</w:t>
+          <w:t>13</w:t>
         </w:r>
         <w:r>
           <w:rPr>
@@ -4195,7 +3975,7 @@
 </file>
 
 <file path=customXml/itemProps1.xml><?xml version="1.0" encoding="utf-8"?>
-<ds:datastoreItem xmlns:ds="http://schemas.openxmlformats.org/officeDocument/2006/customXml" ds:itemID="{676D5888-3A3A-4488-AED2-072B0B054236}">
+<ds:datastoreItem xmlns:ds="http://schemas.openxmlformats.org/officeDocument/2006/customXml" ds:itemID="{774A72EF-7487-483F-85BD-D0DCFFD46DB4}">
   <ds:schemaRefs>
     <ds:schemaRef ds:uri="http://schemas.openxmlformats.org/officeDocument/2006/bibliography"/>
   </ds:schemaRefs>

</xml_diff>